<commit_message>
Correção: Erros de português e coerencia com o casos de uso
</commit_message>
<xml_diff>
--- a/docs/Documento de Visão.docx
+++ b/docs/Documento de Visão.docx
@@ -408,8 +408,6 @@
         <w:lastRenderedPageBreak/>
         <w:t xml:space="preserve"> </w:t>
       </w:r>
-      <w:bookmarkStart w:id="0" w:name="_GoBack"/>
-      <w:bookmarkEnd w:id="0"/>
     </w:p>
     <w:p>
       <w:pPr>
@@ -463,13 +461,7 @@
         <w:t xml:space="preserve"> </w:t>
       </w:r>
       <w:r>
-        <w:t xml:space="preserve">O programa irá </w:t>
-      </w:r>
-      <w:r>
-        <w:t>auxiliar Bolsistas e Estagiários em algumas atividades como a sua regularização de presença com o serviço social, já que o recebimento da bolsa depende da comprovação do cumprimento de suas atividades, bem como ajudar os servidores a terem mais controle so</w:t>
-      </w:r>
-      <w:r>
-        <w:t xml:space="preserve">bre as atividades de seus aprendizes. </w:t>
+        <w:t xml:space="preserve">O programa irá auxiliar Bolsistas e Estagiários em algumas atividades como a sua regularização de presença com o serviço social, já que o recebimento da bolsa depende da comprovação do cumprimento de suas atividades, bem como ajudar os servidores a terem mais controle sobre as atividades de seus aprendizes. </w:t>
       </w:r>
     </w:p>
     <w:p>
@@ -522,10 +514,7 @@
         <w:t xml:space="preserve"> </w:t>
       </w:r>
       <w:r>
-        <w:t>Em geral pode-</w:t>
-      </w:r>
-      <w:r>
-        <w:t xml:space="preserve">se dizer que o objetivo do programa é proporcionar maior interação entre os servidores e Bolsistas/Estagiários para facilitar o trabalho de ambos.  </w:t>
+        <w:t xml:space="preserve">Em geral pode-se dizer que o objetivo do programa é proporcionar maior interação entre os servidores e Bolsistas/Estagiários para facilitar o trabalho de ambos.  </w:t>
       </w:r>
     </w:p>
     <w:p>
@@ -589,13 +578,7 @@
         <w:ind w:left="-15" w:firstLine="708"/>
       </w:pPr>
       <w:r>
-        <w:t>Vimos que no IFRN a grande maioria dos bolsistas tem muita dificuldade em ba</w:t>
-      </w:r>
-      <w:r>
-        <w:t>ter ponto, manter contato com os servidores responsáveis pela bolsa, ver os locais e horários onde deve comparecer, principalmente para regularizar sua situação com o serviço social. Pensando no problema vimos que se estende para estagiários e servidores j</w:t>
-      </w:r>
-      <w:r>
-        <w:t xml:space="preserve">á que a interação entre eles tem alguns problemas pela falta de um meio para organização e gerenciamento dos mesmos. </w:t>
+        <w:t xml:space="preserve">Vimos que no IFRN a grande maioria dos bolsistas tem muita dificuldade em bater ponto, manter contato com os servidores responsáveis pela bolsa, ver os locais e horários onde deve comparecer, principalmente para regularizar sua situação com o serviço social. Pensando no problema vimos que se estende para estagiários e servidores já que a interação entre eles tem alguns problemas pela falta de um meio para organização e gerenciamento dos mesmos. </w:t>
       </w:r>
     </w:p>
     <w:p>
@@ -603,10 +586,7 @@
         <w:ind w:left="-5"/>
       </w:pPr>
       <w:r>
-        <w:t xml:space="preserve"> Esse problema pode afetar principalmente os bolsistas já que a maneira atual de gerenciamento está muito sujeita a falhas que podem atrap</w:t>
-      </w:r>
-      <w:r>
-        <w:t xml:space="preserve">alhar o recebimento de seus auxílios. </w:t>
+        <w:t xml:space="preserve"> Esse problema pode afetar principalmente os bolsistas já que a maneira atual de gerenciamento está muito sujeita a falhas que podem atrapalhar o recebimento de seus auxílios. </w:t>
       </w:r>
     </w:p>
     <w:p>
@@ -745,10 +725,7 @@
         <w:t xml:space="preserve"> </w:t>
       </w:r>
       <w:r>
-        <w:t xml:space="preserve">Os usuários seriam todos do IFRN </w:t>
-      </w:r>
-      <w:r>
-        <w:t xml:space="preserve">e seriam divididos em Estagiários, Bolsistas e Servidores, também será possível entrar como apenas Aluno, mas não terá acesso a todas as funcionalidades do sistema. </w:t>
+        <w:t xml:space="preserve">Os usuários seriam todos do IFRN e seriam divididos em Estagiários, Bolsistas e Servidores, também será possível entrar como apenas Aluno, mas não terá acesso a todas as funcionalidades do sistema. </w:t>
       </w:r>
     </w:p>
     <w:p>
@@ -772,7 +749,6 @@
         <w:tblCellMar>
           <w:top w:w="10" w:type="dxa"/>
           <w:left w:w="106" w:type="dxa"/>
-          <w:bottom w:w="0" w:type="dxa"/>
           <w:right w:w="84" w:type="dxa"/>
         </w:tblCellMar>
         <w:tblLook w:val="04A0" w:firstRow="1" w:lastRow="0" w:firstColumn="1" w:lastColumn="0" w:noHBand="0" w:noVBand="1"/>
@@ -982,12 +958,51 @@
               <w:spacing w:after="0" w:line="259" w:lineRule="auto"/>
               <w:ind w:left="0" w:firstLine="0"/>
               <w:jc w:val="left"/>
+              <w:rPr>
+                <w:sz w:val="22"/>
+              </w:rPr>
             </w:pPr>
             <w:r>
               <w:rPr>
                 <w:sz w:val="22"/>
               </w:rPr>
-              <w:t xml:space="preserve">Alunos que iram “bater ponto” assim como os bolsistas, porém ele não está vinculado ao serviço social. </w:t>
+              <w:t>Alunos que iram “bater ponto” assim como os bolsistas, porém ele</w:t>
+            </w:r>
+            <w:r>
+              <w:rPr>
+                <w:sz w:val="22"/>
+              </w:rPr>
+              <w:t>s</w:t>
+            </w:r>
+            <w:r>
+              <w:rPr>
+                <w:sz w:val="22"/>
+              </w:rPr>
+              <w:t xml:space="preserve"> não est</w:t>
+            </w:r>
+            <w:r>
+              <w:rPr>
+                <w:sz w:val="22"/>
+              </w:rPr>
+              <w:t>ão</w:t>
+            </w:r>
+            <w:r>
+              <w:rPr>
+                <w:sz w:val="22"/>
+              </w:rPr>
+              <w:t xml:space="preserve"> vinculado</w:t>
+            </w:r>
+            <w:r>
+              <w:rPr>
+                <w:sz w:val="22"/>
+              </w:rPr>
+              <w:t>s</w:t>
+            </w:r>
+            <w:r>
+              <w:rPr>
+                <w:sz w:val="22"/>
+              </w:rPr>
+              <w:t xml:space="preserve"> ao serviço social. </w:t>
             </w:r>
           </w:p>
         </w:tc>
@@ -1011,7 +1026,19 @@
               <w:rPr>
                 <w:sz w:val="22"/>
               </w:rPr>
-              <w:t xml:space="preserve">Declarar presença em seu estágio, se comunicar com os Servidores, ver informações do projeto/estágio.  </w:t>
+              <w:t>Declarar presença em seu estágio, se comunicar com os Servidores, ver informações d</w:t>
+            </w:r>
+            <w:r>
+              <w:rPr>
+                <w:sz w:val="22"/>
+              </w:rPr>
+              <w:t>e suas atividades</w:t>
+            </w:r>
+            <w:r>
+              <w:rPr>
+                <w:sz w:val="22"/>
+              </w:rPr>
+              <w:t xml:space="preserve">.  </w:t>
             </w:r>
           </w:p>
         </w:tc>
@@ -1067,7 +1094,25 @@
               <w:rPr>
                 <w:sz w:val="22"/>
               </w:rPr>
-              <w:t xml:space="preserve">Professores e outros servidores que são responsáveis por estágios ou bolsas do IFRN. </w:t>
+              <w:t>S</w:t>
+            </w:r>
+            <w:r>
+              <w:rPr>
+                <w:sz w:val="22"/>
+              </w:rPr>
+              <w:t xml:space="preserve">ervidores que são responsáveis por estágios ou bolsas </w:t>
+            </w:r>
+            <w:r>
+              <w:rPr>
+                <w:sz w:val="22"/>
+              </w:rPr>
+              <w:t>nos setores do</w:t>
+            </w:r>
+            <w:r>
+              <w:rPr>
+                <w:sz w:val="22"/>
+              </w:rPr>
+              <w:t xml:space="preserve"> IFRN. </w:t>
             </w:r>
           </w:p>
         </w:tc>
@@ -1154,7 +1199,13 @@
         <w:t xml:space="preserve"> </w:t>
       </w:r>
       <w:r>
-        <w:t xml:space="preserve">Os bolsistas/estagiários terão acesso as informações de sua bolsa como horários, servidor responsável, local onde deve comparecer, notas deixadas pelos servidores, além de ter a área para marcar a presença na bolsa/estagio. </w:t>
+        <w:t>Os bolsistas/estagiários terão acesso as informações de sua bolsa como horários, servidor responsável, local onde deve comparecer, notas deixadas pelos servidores, além de ter a área para marcar a presença na bolsa/estagio</w:t>
+      </w:r>
+      <w:r>
+        <w:t xml:space="preserve"> além de registrar suas atividades diárias</w:t>
+      </w:r>
+      <w:r>
+        <w:t xml:space="preserve">. </w:t>
       </w:r>
     </w:p>
     <w:p>
@@ -1170,13 +1221,43 @@
         <w:t xml:space="preserve"> </w:t>
       </w:r>
       <w:r>
-        <w:t>Os servidores irão poder geren</w:t>
-      </w:r>
-      <w:r>
-        <w:t xml:space="preserve">ciar as informações dos estágios, verificar a presença dos alunos participantes, deixar notas, mudar locais e horários. A parte de cadastro de bolsistas no sistema será feita pela administração do sistema a partir das matrículas dos estudantes, bem como o </w:t>
-      </w:r>
-      <w:r>
-        <w:t xml:space="preserve">cadastro das bolsas existentes na instituição serão inseridas por meio da mesma administração. </w:t>
+        <w:t>Os servidores irão poder gerenciar as informações dos estágios, verificar a presença dos alunos participantes, deixar notas, mudar locais e horários. A parte de cadastro de bolsistas</w:t>
+      </w:r>
+      <w:r>
+        <w:t xml:space="preserve"> e de estagiários</w:t>
+      </w:r>
+      <w:r>
+        <w:t xml:space="preserve"> no sistema será feita pel</w:t>
+      </w:r>
+      <w:r>
+        <w:t>os próprios</w:t>
+      </w:r>
+      <w:r>
+        <w:t xml:space="preserve"> </w:t>
+      </w:r>
+      <w:r>
+        <w:t>servidores responsáveis por cada setor,</w:t>
+      </w:r>
+      <w:r>
+        <w:t xml:space="preserve"> a partir das matrículas dos estudantes, bem como o cadastro das bolsas</w:t>
+      </w:r>
+      <w:r>
+        <w:t xml:space="preserve"> e dos estágios</w:t>
+      </w:r>
+      <w:r>
+        <w:t xml:space="preserve"> existentes na instituição serão inserid</w:t>
+      </w:r>
+      <w:r>
+        <w:t>o</w:t>
+      </w:r>
+      <w:r>
+        <w:t>s por mei</w:t>
+      </w:r>
+      <w:r>
+        <w:t>o dos mesmos responsáveis</w:t>
+      </w:r>
+      <w:r>
+        <w:t xml:space="preserve">. </w:t>
       </w:r>
     </w:p>
     <w:p>
@@ -1190,6 +1271,7 @@
           <w:b/>
           <w:sz w:val="28"/>
         </w:rPr>
+        <w:lastRenderedPageBreak/>
         <w:t xml:space="preserve"> </w:t>
       </w:r>
       <w:r>
@@ -1211,7 +1293,6 @@
         <w:rPr>
           <w:sz w:val="22"/>
         </w:rPr>
-        <w:lastRenderedPageBreak/>
         <w:t xml:space="preserve"> </w:t>
       </w:r>
     </w:p>
@@ -1283,45 +1364,63 @@
     </w:p>
     <w:p>
       <w:pPr>
+        <w:ind w:left="-5" w:firstLine="5"/>
+      </w:pPr>
+      <w:r>
+        <w:tab/>
+      </w:r>
+      <w:r>
+        <w:t>Inicialmente o projeto foi visado para ser integrado ao IFRN já que o problema foi identificado nessa instituição, sendo assim estaria diretamente ligado ao SUAP pela questão das matriculas dos estudantes</w:t>
+      </w:r>
+      <w:r>
+        <w:t xml:space="preserve">, estagiários </w:t>
+      </w:r>
+      <w:r>
+        <w:t>e</w:t>
+      </w:r>
+      <w:r>
+        <w:t xml:space="preserve"> </w:t>
+      </w:r>
+      <w:r>
+        <w:t xml:space="preserve">servidores </w:t>
+      </w:r>
+      <w:r>
+        <w:t>da escola</w:t>
+      </w:r>
+      <w:r>
+        <w:t xml:space="preserve"> já que a troca de dados constante é vital para o sistema. </w:t>
+      </w:r>
+    </w:p>
+    <w:p>
+      <w:pPr>
         <w:ind w:left="-5"/>
       </w:pPr>
       <w:r>
-        <w:rPr>
-          <w:b/>
-        </w:rPr>
-        <w:t xml:space="preserve"> </w:t>
-      </w:r>
-      <w:r>
-        <w:t xml:space="preserve">Inicialmente o projeto foi </w:t>
-      </w:r>
-      <w:r>
-        <w:t xml:space="preserve">visado para ser integrado ao IFRN já que o problema foi identificado nessa instituição, sendo assim estaria diretamente ligado ao SUAP pela questão das matriculas dos estudantes e servidores e aos servidores </w:t>
-      </w:r>
-      <w:r>
-        <w:t>da escola</w:t>
-      </w:r>
-      <w:r>
-        <w:t xml:space="preserve"> já que a troca de dados constante é vi</w:t>
-      </w:r>
-      <w:r>
-        <w:t xml:space="preserve">tal para o sistema. </w:t>
-      </w:r>
-    </w:p>
-    <w:p>
-      <w:pPr>
-        <w:ind w:left="-5"/>
-      </w:pPr>
-      <w:r>
-        <w:t xml:space="preserve"> Porém como essa ligação não é possível ainda o sistema será desenvolvido com bolsas, estágios, servidores e </w:t>
-      </w:r>
-      <w:r>
-        <w:t>alunos (</w:t>
-      </w:r>
-      <w:r>
-        <w:t>cadastrados e não cadastrados) pré-definidos afim de apenas mostrar as funcionalidades do programa, deixando essa integ</w:t>
-      </w:r>
-      <w:r>
-        <w:t xml:space="preserve">ração com uma instituição em segundo plano. </w:t>
+        <w:tab/>
+      </w:r>
+      <w:r>
+        <w:tab/>
+      </w:r>
+      <w:r>
+        <w:tab/>
+      </w:r>
+      <w:r>
+        <w:t>Porém como essa ligação não é possível ainda o sistema será desenvolvido com bolsas, estágios</w:t>
+      </w:r>
+      <w:r>
+        <w:t xml:space="preserve"> e</w:t>
+      </w:r>
+      <w:r>
+        <w:t xml:space="preserve"> servidores</w:t>
+      </w:r>
+      <w:r>
+        <w:t>. Os servidores serão</w:t>
+      </w:r>
+      <w:r>
+        <w:t xml:space="preserve"> </w:t>
+      </w:r>
+      <w:r>
+        <w:t xml:space="preserve">pré-definidos afim de apenas mostrar as funcionalidades do programa, deixando essa integração com uma instituição em segundo plano. </w:t>
       </w:r>
     </w:p>
     <w:p>
@@ -1357,16 +1456,16 @@
         <w:ind w:left="-5"/>
       </w:pPr>
       <w:r>
-        <w:rPr>
-          <w:b/>
-        </w:rPr>
-        <w:t xml:space="preserve"> </w:t>
-      </w:r>
-      <w:r>
-        <w:t>O sistema depois de pronto poderá ser adaptado para uma instituição em especifico já que suas funcionalidades estarão prontas, somente o cadastro seria feito de forma diferente.</w:t>
-      </w:r>
-      <w:r>
-        <w:t xml:space="preserve"> </w:t>
+        <w:tab/>
+      </w:r>
+      <w:r>
+        <w:tab/>
+      </w:r>
+      <w:r>
+        <w:tab/>
+      </w:r>
+      <w:r>
+        <w:t xml:space="preserve">O sistema depois de pronto poderá ser adaptado para uma instituição em especifico já que suas funcionalidades estarão prontas, somente o cadastro seria feito de forma diferente. </w:t>
       </w:r>
     </w:p>
     <w:p>
@@ -1378,30 +1477,19 @@
         <w:jc w:val="left"/>
       </w:pPr>
       <w:r>
-        <w:t xml:space="preserve"> </w:t>
-      </w:r>
-      <w:r>
-        <w:tab/>
         <w:t xml:space="preserve">O sistema contaria com: </w:t>
       </w:r>
     </w:p>
     <w:p>
       <w:pPr>
-        <w:spacing w:after="160" w:line="259" w:lineRule="auto"/>
-        <w:ind w:left="0" w:firstLine="0"/>
-        <w:jc w:val="left"/>
-      </w:pPr>
-      <w:r>
-        <w:t xml:space="preserve"> </w:t>
-      </w:r>
-    </w:p>
-    <w:p>
-      <w:pPr>
         <w:pStyle w:val="Ttulo2"/>
-        <w:ind w:left="355"/>
-      </w:pPr>
-      <w:r>
-        <w:t xml:space="preserve">a. Portal de ponto para bolsistas e estagiários </w:t>
+        <w:numPr>
+          <w:ilvl w:val="0"/>
+          <w:numId w:val="3"/>
+        </w:numPr>
+      </w:pPr>
+      <w:r>
+        <w:t xml:space="preserve">Portal de ponto para bolsistas e estagiários </w:t>
       </w:r>
     </w:p>
     <w:p>
@@ -1414,7 +1502,31 @@
         <w:rPr>
           <w:sz w:val="22"/>
         </w:rPr>
-        <w:t xml:space="preserve">Um dos pontos principais do sistema, permitindo que alunos possam bater ponto eletronicamente em suas bolsas e estágios. </w:t>
+        <w:t>Um dos pontos principais do sistema, permitindo que alunos possam</w:t>
+      </w:r>
+      <w:r>
+        <w:rPr>
+          <w:sz w:val="22"/>
+        </w:rPr>
+        <w:t xml:space="preserve"> marcar presença </w:t>
+      </w:r>
+      <w:r>
+        <w:rPr>
+          <w:sz w:val="22"/>
+        </w:rPr>
+        <w:t xml:space="preserve">eletronicamente em suas </w:t>
+      </w:r>
+      <w:r>
+        <w:rPr>
+          <w:sz w:val="22"/>
+        </w:rPr>
+        <w:t>atividades como bolsista ou estagiário</w:t>
+      </w:r>
+      <w:r>
+        <w:rPr>
+          <w:sz w:val="22"/>
+        </w:rPr>
+        <w:t xml:space="preserve">. </w:t>
       </w:r>
     </w:p>
     <w:p>
@@ -1433,10 +1545,13 @@
     <w:p>
       <w:pPr>
         <w:pStyle w:val="Ttulo2"/>
-        <w:ind w:left="355"/>
-      </w:pPr>
-      <w:r>
-        <w:t xml:space="preserve">b. Atualizador de hora e local da bolsa </w:t>
+        <w:numPr>
+          <w:ilvl w:val="0"/>
+          <w:numId w:val="3"/>
+        </w:numPr>
+      </w:pPr>
+      <w:r>
+        <w:t xml:space="preserve">Atualizador de hora e local da bolsa </w:t>
       </w:r>
     </w:p>
     <w:p>
@@ -1449,13 +1564,19 @@
         <w:rPr>
           <w:sz w:val="22"/>
         </w:rPr>
-        <w:t>Caso necess</w:t>
-      </w:r>
-      <w:r>
-        <w:rPr>
-          <w:sz w:val="22"/>
-        </w:rPr>
-        <w:t xml:space="preserve">ário o servidor responsável pelo estagio pode modificar o local e hora do mesmo. </w:t>
+        <w:t>Caso necessário o servidor responsável pelo estagio</w:t>
+      </w:r>
+      <w:r>
+        <w:rPr>
+          <w:sz w:val="22"/>
+        </w:rPr>
+        <w:t xml:space="preserve"> ou bolsa</w:t>
+      </w:r>
+      <w:r>
+        <w:rPr>
+          <w:sz w:val="22"/>
+        </w:rPr>
+        <w:t xml:space="preserve"> pode modificar o local e hora do mesmo. </w:t>
       </w:r>
     </w:p>
     <w:p>
@@ -1474,10 +1595,13 @@
     <w:p>
       <w:pPr>
         <w:pStyle w:val="Ttulo2"/>
-        <w:ind w:left="355"/>
-      </w:pPr>
-      <w:r>
-        <w:t xml:space="preserve">c. Comunicação fácil entre servidor e estagiário </w:t>
+        <w:numPr>
+          <w:ilvl w:val="0"/>
+          <w:numId w:val="3"/>
+        </w:numPr>
+      </w:pPr>
+      <w:r>
+        <w:t xml:space="preserve">Comunicação fácil entre servidor e estagiário </w:t>
       </w:r>
     </w:p>
     <w:p>
@@ -1490,7 +1614,13 @@
         <w:rPr>
           <w:sz w:val="22"/>
         </w:rPr>
-        <w:t xml:space="preserve">O servidor poderá deixar notas e avisos para os bolsistas, facilitando a comunicação </w:t>
+        <w:t>O servidor poderá deixar notas e avisos para os bolsistas, facilitando a comunicação</w:t>
+      </w:r>
+      <w:r>
+        <w:rPr>
+          <w:sz w:val="22"/>
+        </w:rPr>
+        <w:t>.</w:t>
       </w:r>
     </w:p>
     <w:p>
@@ -1509,13 +1639,13 @@
     <w:p>
       <w:pPr>
         <w:pStyle w:val="Ttulo2"/>
-        <w:ind w:left="355"/>
-      </w:pPr>
-      <w:r>
-        <w:t xml:space="preserve">d. </w:t>
-      </w:r>
-      <w:r>
-        <w:t>Cadastro de Estagiários/Bolsistas/Servidores</w:t>
+        <w:numPr>
+          <w:ilvl w:val="0"/>
+          <w:numId w:val="3"/>
+        </w:numPr>
+      </w:pPr>
+      <w:r>
+        <w:t>Cadastro de Estagiários/Bolsistas</w:t>
       </w:r>
       <w:r>
         <w:rPr>
@@ -1530,13 +1660,71 @@
         <w:spacing w:after="4" w:line="258" w:lineRule="auto"/>
         <w:ind w:left="1411"/>
         <w:jc w:val="left"/>
-      </w:pPr>
-      <w:r>
-        <w:rPr>
-          <w:sz w:val="22"/>
-        </w:rPr>
-        <w:t xml:space="preserve">Todos os 3 tipos de usuários poderão se cadastrar colocando Matricula, Nome, Setor etc. </w:t>
-      </w:r>
+        <w:rPr>
+          <w:sz w:val="22"/>
+        </w:rPr>
+      </w:pPr>
+      <w:r>
+        <w:rPr>
+          <w:sz w:val="22"/>
+        </w:rPr>
+        <w:t>O</w:t>
+      </w:r>
+      <w:r>
+        <w:rPr>
+          <w:sz w:val="22"/>
+        </w:rPr>
+        <w:t xml:space="preserve">s </w:t>
+      </w:r>
+      <w:r>
+        <w:rPr>
+          <w:sz w:val="22"/>
+        </w:rPr>
+        <w:t>2</w:t>
+      </w:r>
+      <w:r>
+        <w:rPr>
+          <w:sz w:val="22"/>
+        </w:rPr>
+        <w:t xml:space="preserve"> tipos de usuários poderão se</w:t>
+      </w:r>
+      <w:r>
+        <w:rPr>
+          <w:sz w:val="22"/>
+        </w:rPr>
+        <w:t>r</w:t>
+      </w:r>
+      <w:r>
+        <w:rPr>
+          <w:sz w:val="22"/>
+        </w:rPr>
+        <w:t xml:space="preserve"> cadastra</w:t>
+      </w:r>
+      <w:r>
+        <w:rPr>
+          <w:sz w:val="22"/>
+        </w:rPr>
+        <w:t>dos</w:t>
+      </w:r>
+      <w:r>
+        <w:rPr>
+          <w:sz w:val="22"/>
+        </w:rPr>
+        <w:t xml:space="preserve"> </w:t>
+      </w:r>
+      <w:r>
+        <w:rPr>
+          <w:sz w:val="22"/>
+        </w:rPr>
+        <w:t>pelos servidores responsáveis pelo setor.</w:t>
+      </w:r>
+    </w:p>
+    <w:p>
+      <w:pPr>
+        <w:spacing w:after="4" w:line="258" w:lineRule="auto"/>
+        <w:ind w:left="1411"/>
+        <w:jc w:val="left"/>
+      </w:pPr>
     </w:p>
     <w:p>
       <w:pPr>
@@ -1548,21 +1736,31 @@
         <w:rPr>
           <w:sz w:val="22"/>
         </w:rPr>
-        <w:t xml:space="preserve"> </w:t>
-      </w:r>
-    </w:p>
-    <w:p>
-      <w:pPr>
+        <w:lastRenderedPageBreak/>
+        <w:t xml:space="preserve"> </w:t>
+      </w:r>
+    </w:p>
+    <w:p>
+      <w:pPr>
+        <w:pStyle w:val="PargrafodaLista"/>
+        <w:numPr>
+          <w:ilvl w:val="0"/>
+          <w:numId w:val="3"/>
+        </w:numPr>
         <w:spacing w:after="0" w:line="259" w:lineRule="auto"/>
-        <w:ind w:left="355"/>
-        <w:jc w:val="left"/>
-      </w:pPr>
-      <w:r>
-        <w:rPr>
-          <w:b/>
-        </w:rPr>
-        <w:lastRenderedPageBreak/>
-        <w:t>e. Cadastro de Bolsas e Projetos</w:t>
+        <w:jc w:val="left"/>
+      </w:pPr>
+      <w:r>
+        <w:rPr>
+          <w:b/>
+        </w:rPr>
+        <w:t xml:space="preserve">Cadastro de Bolsas e </w:t>
+      </w:r>
+      <w:r>
+        <w:rPr>
+          <w:b/>
+        </w:rPr>
+        <w:t>Estágios</w:t>
       </w:r>
       <w:r>
         <w:rPr>
@@ -1581,7 +1779,19 @@
         <w:rPr>
           <w:sz w:val="22"/>
         </w:rPr>
-        <w:t xml:space="preserve">Os servidores </w:t>
+        <w:t>Os servidores</w:t>
+      </w:r>
+      <w:r>
+        <w:rPr>
+          <w:sz w:val="22"/>
+        </w:rPr>
+        <w:t xml:space="preserve"> responsáveis pelos setores</w:t>
+      </w:r>
+      <w:r>
+        <w:rPr>
+          <w:sz w:val="22"/>
+        </w:rPr>
+        <w:t xml:space="preserve"> </w:t>
       </w:r>
       <w:r>
         <w:rPr>
@@ -1593,78 +1803,25 @@
         <w:rPr>
           <w:sz w:val="22"/>
         </w:rPr>
-        <w:t xml:space="preserve"> suas respectivas bolsas ou projetos. </w:t>
-      </w:r>
-    </w:p>
-    <w:p>
-      <w:pPr>
-        <w:spacing w:after="158" w:line="259" w:lineRule="auto"/>
-        <w:ind w:left="0" w:firstLine="0"/>
-        <w:jc w:val="left"/>
-      </w:pPr>
-      <w:r>
-        <w:rPr>
-          <w:sz w:val="22"/>
-        </w:rPr>
-        <w:t xml:space="preserve"> </w:t>
-      </w:r>
-    </w:p>
-    <w:p>
-      <w:pPr>
-        <w:spacing w:after="160" w:line="259" w:lineRule="auto"/>
-        <w:ind w:left="0" w:firstLine="0"/>
-        <w:jc w:val="left"/>
-      </w:pPr>
-      <w:r>
-        <w:rPr>
-          <w:sz w:val="22"/>
-        </w:rPr>
-        <w:t xml:space="preserve"> </w:t>
-      </w:r>
-    </w:p>
-    <w:p>
-      <w:pPr>
-        <w:spacing w:after="158" w:line="259" w:lineRule="auto"/>
-        <w:ind w:left="0" w:firstLine="0"/>
-        <w:jc w:val="left"/>
-      </w:pPr>
-      <w:r>
-        <w:rPr>
-          <w:sz w:val="22"/>
-        </w:rPr>
-        <w:t xml:space="preserve"> </w:t>
-      </w:r>
-    </w:p>
-    <w:p>
-      <w:pPr>
-        <w:spacing w:after="180" w:line="259" w:lineRule="auto"/>
-        <w:ind w:left="0" w:firstLine="0"/>
-        <w:jc w:val="left"/>
-      </w:pPr>
-      <w:r>
-        <w:rPr>
-          <w:sz w:val="22"/>
-        </w:rPr>
-        <w:t xml:space="preserve"> </w:t>
-      </w:r>
-    </w:p>
-    <w:p>
-      <w:pPr>
-        <w:pStyle w:val="Ttulo2"/>
-        <w:ind w:left="355"/>
-      </w:pPr>
-      <w:r>
-        <w:t>f. Emis</w:t>
-      </w:r>
-      <w:r>
-        <w:t xml:space="preserve">são de relatório de presença </w:t>
-      </w:r>
-      <w:r>
-        <w:rPr>
-          <w:b w:val="0"/>
-          <w:sz w:val="22"/>
-        </w:rPr>
-        <w:t xml:space="preserve"> </w:t>
+        <w:t xml:space="preserve"> as</w:t>
+      </w:r>
+      <w:r>
+        <w:rPr>
+          <w:sz w:val="22"/>
+        </w:rPr>
+        <w:t xml:space="preserve"> bolsas </w:t>
+      </w:r>
+      <w:r>
+        <w:rPr>
+          <w:sz w:val="22"/>
+        </w:rPr>
+        <w:t>ou estágios</w:t>
+      </w:r>
+      <w:r>
+        <w:rPr>
+          <w:sz w:val="22"/>
+        </w:rPr>
+        <w:t xml:space="preserve">. </w:t>
       </w:r>
     </w:p>
     <w:p>
@@ -1673,11 +1830,61 @@
         <w:ind w:left="1411"/>
         <w:jc w:val="left"/>
       </w:pPr>
-      <w:r>
-        <w:rPr>
-          <w:sz w:val="22"/>
-        </w:rPr>
-        <w:t xml:space="preserve">Os servidores poderão gerar um relatório de presença, com total de horas, de seus projetos. </w:t>
+    </w:p>
+    <w:p>
+      <w:pPr>
+        <w:pStyle w:val="Ttulo2"/>
+        <w:numPr>
+          <w:ilvl w:val="0"/>
+          <w:numId w:val="3"/>
+        </w:numPr>
+      </w:pPr>
+      <w:r>
+        <w:t xml:space="preserve">Emissão de relatório de presença </w:t>
+      </w:r>
+      <w:r>
+        <w:rPr>
+          <w:b w:val="0"/>
+          <w:sz w:val="22"/>
+        </w:rPr>
+        <w:t xml:space="preserve"> </w:t>
+      </w:r>
+    </w:p>
+    <w:p>
+      <w:pPr>
+        <w:spacing w:after="4" w:line="258" w:lineRule="auto"/>
+        <w:ind w:left="1411"/>
+        <w:jc w:val="left"/>
+      </w:pPr>
+      <w:r>
+        <w:rPr>
+          <w:sz w:val="22"/>
+        </w:rPr>
+        <w:t>Os servidores poderão gerar um relatório de presença</w:t>
+      </w:r>
+      <w:r>
+        <w:rPr>
+          <w:sz w:val="22"/>
+        </w:rPr>
+        <w:t xml:space="preserve"> e outas informações</w:t>
+      </w:r>
+      <w:r>
+        <w:rPr>
+          <w:sz w:val="22"/>
+        </w:rPr>
+        <w:t xml:space="preserve">, de seus </w:t>
+      </w:r>
+      <w:r>
+        <w:rPr>
+          <w:sz w:val="22"/>
+        </w:rPr>
+        <w:t>bolsistas e estagiários</w:t>
+      </w:r>
+      <w:r>
+        <w:rPr>
+          <w:sz w:val="22"/>
+        </w:rPr>
+        <w:t xml:space="preserve">. </w:t>
       </w:r>
     </w:p>
     <w:p>
@@ -1693,10 +1900,13 @@
     <w:p>
       <w:pPr>
         <w:pStyle w:val="Ttulo2"/>
-        <w:ind w:left="355"/>
-      </w:pPr>
-      <w:r>
-        <w:t>g. Consulta de bolsistas com horas abaixo do especificado</w:t>
+        <w:numPr>
+          <w:ilvl w:val="0"/>
+          <w:numId w:val="3"/>
+        </w:numPr>
+      </w:pPr>
+      <w:r>
+        <w:t>Filtros na pesquisa de bolsistas ou estagiários</w:t>
       </w:r>
       <w:r>
         <w:rPr>
@@ -1715,55 +1925,39 @@
         <w:rPr>
           <w:sz w:val="22"/>
         </w:rPr>
-        <w:t xml:space="preserve">Se necessário o Servidor poderá consultar uma lista com os bolsistas com horas abaixo do que foi especificado. </w:t>
-      </w:r>
-    </w:p>
-    <w:p>
-      <w:pPr>
-        <w:spacing w:after="158" w:line="259" w:lineRule="auto"/>
-        <w:ind w:left="0" w:firstLine="0"/>
-        <w:jc w:val="left"/>
-      </w:pPr>
-      <w:r>
-        <w:rPr>
-          <w:b/>
-        </w:rPr>
-        <w:t xml:space="preserve"> </w:t>
-      </w:r>
-    </w:p>
-    <w:p>
-      <w:pPr>
-        <w:spacing w:after="24" w:line="348" w:lineRule="auto"/>
-        <w:ind w:left="0" w:right="8418" w:firstLine="0"/>
-        <w:jc w:val="left"/>
-      </w:pPr>
-      <w:r>
-        <w:rPr>
-          <w:b/>
-        </w:rPr>
-        <w:t xml:space="preserve"> </w:t>
-      </w:r>
-      <w:r>
-        <w:rPr>
-          <w:b/>
-          <w:sz w:val="32"/>
-        </w:rPr>
-        <w:t xml:space="preserve"> </w:t>
-      </w:r>
-    </w:p>
-    <w:p>
-      <w:pPr>
-        <w:spacing w:after="160" w:line="259" w:lineRule="auto"/>
-        <w:ind w:left="0" w:firstLine="0"/>
-        <w:jc w:val="left"/>
-      </w:pPr>
-      <w:r>
-        <w:rPr>
-          <w:b/>
-          <w:sz w:val="32"/>
-        </w:rPr>
-        <w:t xml:space="preserve"> </w:t>
-      </w:r>
+        <w:t xml:space="preserve">Se necessário o </w:t>
+      </w:r>
+      <w:r>
+        <w:rPr>
+          <w:sz w:val="22"/>
+        </w:rPr>
+        <w:t>s</w:t>
+      </w:r>
+      <w:r>
+        <w:rPr>
+          <w:sz w:val="22"/>
+        </w:rPr>
+        <w:t xml:space="preserve">ervidor poderá </w:t>
+      </w:r>
+      <w:r>
+        <w:rPr>
+          <w:sz w:val="22"/>
+        </w:rPr>
+        <w:t>buscar através de filtros, bolsistas e estagiários, para facilitar a resolução de possíveis problemas</w:t>
+      </w:r>
+      <w:r>
+        <w:rPr>
+          <w:sz w:val="22"/>
+        </w:rPr>
+        <w:t xml:space="preserve">. </w:t>
+      </w:r>
+    </w:p>
+    <w:p>
+      <w:pPr>
+        <w:spacing w:after="181" w:line="258" w:lineRule="auto"/>
+        <w:ind w:left="1411"/>
+        <w:jc w:val="left"/>
+      </w:pPr>
     </w:p>
     <w:p>
       <w:pPr>
@@ -1818,7 +2012,6 @@
         </w:rPr>
         <w:t xml:space="preserve"> </w:t>
       </w:r>
-      <w:proofErr w:type="gramStart"/>
       <w:r>
         <w:rPr>
           <w:b/>
@@ -1826,7 +2019,6 @@
         </w:rPr>
         <w:t>SUAP</w:t>
       </w:r>
-      <w:proofErr w:type="gramEnd"/>
       <w:r>
         <w:rPr>
           <w:b/>
@@ -1844,7 +2036,21 @@
           <w:b/>
           <w:sz w:val="32"/>
         </w:rPr>
-        <w:t xml:space="preserve"> </w:t>
+        <w:tab/>
+      </w:r>
+      <w:r>
+        <w:rPr>
+          <w:b/>
+          <w:sz w:val="32"/>
+        </w:rPr>
+        <w:tab/>
+      </w:r>
+      <w:r>
+        <w:rPr>
+          <w:b/>
+          <w:sz w:val="32"/>
+        </w:rPr>
+        <w:tab/>
       </w:r>
       <w:r>
         <w:t xml:space="preserve">Como já foi citado antes neste documento o programa visaria uma ligação com o SUAP por ser pensado inicialmente para o IFRN, mas outro sistema semelhante poderia ser usado para o cadastro de estudantes e servidores. </w:t>
@@ -1885,22 +2091,33 @@
           <w:b/>
           <w:sz w:val="32"/>
         </w:rPr>
-        <w:t xml:space="preserve"> </w:t>
-      </w:r>
-      <w:r>
-        <w:t>A principal restrição s</w:t>
-      </w:r>
-      <w:r>
-        <w:t xml:space="preserve">eria o fato de não estar conectado </w:t>
-      </w:r>
-      <w:proofErr w:type="spellStart"/>
-      <w:r>
-        <w:t>a</w:t>
-      </w:r>
-      <w:proofErr w:type="spellEnd"/>
+        <w:tab/>
+      </w:r>
+      <w:r>
+        <w:rPr>
+          <w:b/>
+          <w:sz w:val="32"/>
+        </w:rPr>
+        <w:tab/>
+      </w:r>
+      <w:r>
+        <w:rPr>
+          <w:b/>
+          <w:sz w:val="32"/>
+        </w:rPr>
+        <w:tab/>
+      </w:r>
+      <w:r>
+        <w:t xml:space="preserve">A principal restrição seria o fato de não estar conectado </w:t>
+      </w:r>
+      <w:r>
+        <w:t>à</w:t>
+      </w:r>
       <w:r>
         <w:t xml:space="preserve"> rede de uma instituição. </w:t>
       </w:r>
+      <w:bookmarkStart w:id="0" w:name="_GoBack"/>
+      <w:bookmarkEnd w:id="0"/>
     </w:p>
     <w:p>
       <w:pPr>
@@ -2246,10 +2463,7 @@
       <w:ind w:left="0" w:firstLine="0"/>
     </w:pPr>
     <w:r>
-      <w:t>Alunos: Alessandro Medeiros, Daniel Vict</w:t>
-    </w:r>
-    <w:r>
-      <w:t xml:space="preserve">or, Fernando </w:t>
+      <w:t xml:space="preserve">Alunos: Alessandro Medeiros, Daniel Victor, Fernando </w:t>
     </w:r>
     <w:proofErr w:type="spellStart"/>
     <w:r>
@@ -2354,8 +2568,193 @@
       </w:pPr>
     </w:lvl>
   </w:abstractNum>
+  <w:abstractNum w:abstractNumId="1" w15:restartNumberingAfterBreak="0">
+    <w:nsid w:val="72236A65"/>
+    <w:multiLevelType w:val="hybridMultilevel"/>
+    <w:tmpl w:val="3D64B508"/>
+    <w:lvl w:ilvl="0" w:tplc="93F0D0DC">
+      <w:start w:val="1"/>
+      <w:numFmt w:val="lowerLetter"/>
+      <w:lvlText w:val="%1."/>
+      <w:lvlJc w:val="left"/>
+      <w:pPr>
+        <w:ind w:left="705" w:hanging="360"/>
+      </w:pPr>
+      <w:rPr>
+        <w:rFonts w:hint="default"/>
+        <w:b/>
+        <w:i w:val="0"/>
+        <w:sz w:val="24"/>
+        <w:u w:val="none"/>
+      </w:rPr>
+    </w:lvl>
+    <w:lvl w:ilvl="1" w:tplc="04160019" w:tentative="1">
+      <w:start w:val="1"/>
+      <w:numFmt w:val="lowerLetter"/>
+      <w:lvlText w:val="%2."/>
+      <w:lvlJc w:val="left"/>
+      <w:pPr>
+        <w:ind w:left="1425" w:hanging="360"/>
+      </w:pPr>
+    </w:lvl>
+    <w:lvl w:ilvl="2" w:tplc="0416001B" w:tentative="1">
+      <w:start w:val="1"/>
+      <w:numFmt w:val="lowerRoman"/>
+      <w:lvlText w:val="%3."/>
+      <w:lvlJc w:val="right"/>
+      <w:pPr>
+        <w:ind w:left="2145" w:hanging="180"/>
+      </w:pPr>
+    </w:lvl>
+    <w:lvl w:ilvl="3" w:tplc="0416000F" w:tentative="1">
+      <w:start w:val="1"/>
+      <w:numFmt w:val="decimal"/>
+      <w:lvlText w:val="%4."/>
+      <w:lvlJc w:val="left"/>
+      <w:pPr>
+        <w:ind w:left="2865" w:hanging="360"/>
+      </w:pPr>
+    </w:lvl>
+    <w:lvl w:ilvl="4" w:tplc="04160019" w:tentative="1">
+      <w:start w:val="1"/>
+      <w:numFmt w:val="lowerLetter"/>
+      <w:lvlText w:val="%5."/>
+      <w:lvlJc w:val="left"/>
+      <w:pPr>
+        <w:ind w:left="3585" w:hanging="360"/>
+      </w:pPr>
+    </w:lvl>
+    <w:lvl w:ilvl="5" w:tplc="0416001B" w:tentative="1">
+      <w:start w:val="1"/>
+      <w:numFmt w:val="lowerRoman"/>
+      <w:lvlText w:val="%6."/>
+      <w:lvlJc w:val="right"/>
+      <w:pPr>
+        <w:ind w:left="4305" w:hanging="180"/>
+      </w:pPr>
+    </w:lvl>
+    <w:lvl w:ilvl="6" w:tplc="0416000F" w:tentative="1">
+      <w:start w:val="1"/>
+      <w:numFmt w:val="decimal"/>
+      <w:lvlText w:val="%7."/>
+      <w:lvlJc w:val="left"/>
+      <w:pPr>
+        <w:ind w:left="5025" w:hanging="360"/>
+      </w:pPr>
+    </w:lvl>
+    <w:lvl w:ilvl="7" w:tplc="04160019" w:tentative="1">
+      <w:start w:val="1"/>
+      <w:numFmt w:val="lowerLetter"/>
+      <w:lvlText w:val="%8."/>
+      <w:lvlJc w:val="left"/>
+      <w:pPr>
+        <w:ind w:left="5745" w:hanging="360"/>
+      </w:pPr>
+    </w:lvl>
+    <w:lvl w:ilvl="8" w:tplc="0416001B" w:tentative="1">
+      <w:start w:val="1"/>
+      <w:numFmt w:val="lowerRoman"/>
+      <w:lvlText w:val="%9."/>
+      <w:lvlJc w:val="right"/>
+      <w:pPr>
+        <w:ind w:left="6465" w:hanging="180"/>
+      </w:pPr>
+    </w:lvl>
+  </w:abstractNum>
+  <w:abstractNum w:abstractNumId="2" w15:restartNumberingAfterBreak="0">
+    <w:nsid w:val="7C7279FC"/>
+    <w:multiLevelType w:val="hybridMultilevel"/>
+    <w:tmpl w:val="14B0FC8A"/>
+    <w:lvl w:ilvl="0" w:tplc="0416000F">
+      <w:start w:val="1"/>
+      <w:numFmt w:val="decimal"/>
+      <w:lvlText w:val="%1."/>
+      <w:lvlJc w:val="left"/>
+      <w:pPr>
+        <w:ind w:left="1065" w:hanging="360"/>
+      </w:pPr>
+    </w:lvl>
+    <w:lvl w:ilvl="1" w:tplc="04160019" w:tentative="1">
+      <w:start w:val="1"/>
+      <w:numFmt w:val="lowerLetter"/>
+      <w:lvlText w:val="%2."/>
+      <w:lvlJc w:val="left"/>
+      <w:pPr>
+        <w:ind w:left="1785" w:hanging="360"/>
+      </w:pPr>
+    </w:lvl>
+    <w:lvl w:ilvl="2" w:tplc="0416001B" w:tentative="1">
+      <w:start w:val="1"/>
+      <w:numFmt w:val="lowerRoman"/>
+      <w:lvlText w:val="%3."/>
+      <w:lvlJc w:val="right"/>
+      <w:pPr>
+        <w:ind w:left="2505" w:hanging="180"/>
+      </w:pPr>
+    </w:lvl>
+    <w:lvl w:ilvl="3" w:tplc="0416000F" w:tentative="1">
+      <w:start w:val="1"/>
+      <w:numFmt w:val="decimal"/>
+      <w:lvlText w:val="%4."/>
+      <w:lvlJc w:val="left"/>
+      <w:pPr>
+        <w:ind w:left="3225" w:hanging="360"/>
+      </w:pPr>
+    </w:lvl>
+    <w:lvl w:ilvl="4" w:tplc="04160019" w:tentative="1">
+      <w:start w:val="1"/>
+      <w:numFmt w:val="lowerLetter"/>
+      <w:lvlText w:val="%5."/>
+      <w:lvlJc w:val="left"/>
+      <w:pPr>
+        <w:ind w:left="3945" w:hanging="360"/>
+      </w:pPr>
+    </w:lvl>
+    <w:lvl w:ilvl="5" w:tplc="0416001B" w:tentative="1">
+      <w:start w:val="1"/>
+      <w:numFmt w:val="lowerRoman"/>
+      <w:lvlText w:val="%6."/>
+      <w:lvlJc w:val="right"/>
+      <w:pPr>
+        <w:ind w:left="4665" w:hanging="180"/>
+      </w:pPr>
+    </w:lvl>
+    <w:lvl w:ilvl="6" w:tplc="0416000F" w:tentative="1">
+      <w:start w:val="1"/>
+      <w:numFmt w:val="decimal"/>
+      <w:lvlText w:val="%7."/>
+      <w:lvlJc w:val="left"/>
+      <w:pPr>
+        <w:ind w:left="5385" w:hanging="360"/>
+      </w:pPr>
+    </w:lvl>
+    <w:lvl w:ilvl="7" w:tplc="04160019" w:tentative="1">
+      <w:start w:val="1"/>
+      <w:numFmt w:val="lowerLetter"/>
+      <w:lvlText w:val="%8."/>
+      <w:lvlJc w:val="left"/>
+      <w:pPr>
+        <w:ind w:left="6105" w:hanging="360"/>
+      </w:pPr>
+    </w:lvl>
+    <w:lvl w:ilvl="8" w:tplc="0416001B" w:tentative="1">
+      <w:start w:val="1"/>
+      <w:numFmt w:val="lowerRoman"/>
+      <w:lvlText w:val="%9."/>
+      <w:lvlJc w:val="right"/>
+      <w:pPr>
+        <w:ind w:left="6825" w:hanging="180"/>
+      </w:pPr>
+    </w:lvl>
+  </w:abstractNum>
   <w:num w:numId="1">
     <w:abstractNumId w:val="0"/>
+  </w:num>
+  <w:num w:numId="2">
+    <w:abstractNumId w:val="2"/>
+  </w:num>
+  <w:num w:numId="3">
+    <w:abstractNumId w:val="1"/>
   </w:num>
 </w:numbering>
 </file>
@@ -2871,6 +3270,17 @@
       </w:tblCellMar>
     </w:tblPr>
   </w:style>
+  <w:style w:type="paragraph" w:styleId="PargrafodaLista">
+    <w:name w:val="List Paragraph"/>
+    <w:basedOn w:val="Normal"/>
+    <w:uiPriority w:val="34"/>
+    <w:qFormat/>
+    <w:rsid w:val="00303374"/>
+    <w:pPr>
+      <w:ind w:left="720"/>
+      <w:contextualSpacing/>
+    </w:pPr>
+  </w:style>
 </w:styles>
 </file>
 

</xml_diff>